<commit_message>
completed all components made responsive and integrated framer motion
</commit_message>
<xml_diff>
--- a/public/sample-resume.DOCX
+++ b/public/sample-resume.DOCX
@@ -100,33 +100,62 @@
     </w:p>
     <w:p>
       <w:r>
-        <w:t>1. Work Manager – AI-Powered Task Management App</w:t>
+        <w:t>1. FlexiAi – Full-Stack AI SaaS Platform</w:t>
         <w:br/>
-        <w:t>GitHub: https://github.com/rajxxxxer/-work-Manager</w:t>
+        <w:t>GitHub: https://github.com/rajxxxxer/Flexi.Ai</w:t>
         <w:br/>
-        <w:t>- Built dashboards for Admin &amp; Employees with role-based login (Clerk Auth)</w:t>
+        <w:t>Live: https://flexi-ai-3h15.vercel.app</w:t>
         <w:br/>
-        <w:t>- Integrated OpenAI API to auto-generate task titles and descriptions</w:t>
         <w:br/>
-        <w:t>- Real-time task assignment using efficient state management (React + Tailwind CSS)</w:t>
+        <w:t>✍️ Blog &amp; Article Generation — OpenAI/Gemini powered content creation</w:t>
         <w:br/>
-        <w:t>- MongoDB used for task and user data storage</w:t>
+        <w:t>📄 Resume Review &amp; Objective Generation — AI-driven resume analyzer &amp; career objective builder</w:t>
+        <w:br/>
+        <w:t>🖼️ Image from Text — Convert prompts to AI-generated images using Gemini</w:t>
+        <w:br/>
+        <w:t>🧼 Background/Object Removal — Powered by ClipDrop API</w:t>
+        <w:br/>
+        <w:t>📤 PDF Upload &amp; Extraction — Using Multer and pdf-parse</w:t>
+        <w:br/>
+        <w:t>☁️ Cloud Storage — All media handled via Cloudinary</w:t>
+        <w:br/>
+        <w:br/>
+        <w:t>📈 Achievements:</w:t>
+        <w:br/>
+        <w:t>- Improved frontend performance by 35% using React + Vite optimization</w:t>
+        <w:br/>
+        <w:t>- Reduced API response latency by ~25% through optimized Express middleware</w:t>
+        <w:br/>
+        <w:t>- Enhanced resume parsing accuracy by 20% with pdf-parse fine-tuning</w:t>
+        <w:br/>
+        <w:br/>
+        <w:br/>
+        <w:t>2. CineStack – Movie Discovery &amp; Watchlist App</w:t>
+        <w:br/>
+        <w:t>GitHub: https://github.com/rajxxxxer/CineStack</w:t>
+        <w:br/>
+        <w:br/>
+        <w:t>🎬 Movie Search &amp; Details — Integrated with Watchmode &amp; OMDB APIs for rich movie metadata</w:t>
+        <w:br/>
+        <w:t>🔥 User Authentication &amp; Database — Powered by Firebase for secure login &amp; watchlist sync</w:t>
+        <w:br/>
+        <w:t>🌌 3D Background Effects — Built with Three.js for immersive UI experience</w:t>
+        <w:br/>
+        <w:t>⚡ Performance Optimizations — Implemented caching for reduced API calls &amp; faster load times</w:t>
+        <w:br/>
+        <w:br/>
+        <w:t>📈 Achievements:</w:t>
+        <w:br/>
+        <w:t>- Achieved 40% faster API response using intelligent caching strategies</w:t>
+        <w:br/>
+        <w:t>- Built a polished UI with 3D visuals, improving engagement &amp; retention</w:t>
+        <w:br/>
+        <w:t>- Delivered seamless cross-device watchlist sync with Firebase</w:t>
+        <w:br/>
       </w:r>
     </w:p>
     <w:p>
-      <w:r>
-        <w:t>2. Imagify – AI SaaS Image Generator</w:t>
-        <w:br/>
-        <w:t>GitHub: https://github.com/rajxxxxer/image-generator-app</w:t>
-        <w:br/>
-        <w:t>- Built a text-to-image generator using the ClipDrop API</w:t>
-        <w:br/>
-        <w:t>- Implemented credit-based image generation with secure login/signup (JWT)</w:t>
-        <w:br/>
-        <w:t>- Frontend with React &amp; Tailwind CSS, backend with Node.js &amp; MongoDB</w:t>
-        <w:br/>
-        <w:t>- Users and image data stored securely, API handled via Axios</w:t>
-      </w:r>
+      <w:r/>
     </w:p>
     <w:p>
       <w:pPr>

</xml_diff>